<commit_message>
Updating exam for Modeling Data and SQL JOIN
</commit_message>
<xml_diff>
--- a/Courses/Software-Sciences/Module-3-Databases-New/11-Modeling-Data-and-SQL-JOIN-Exam/Modeling-Data-and-SQL-JOIN-Exam.docx
+++ b/Courses/Software-Sciences/Module-3-Databases-New/11-Modeling-Data-and-SQL-JOIN-Exam/Modeling-Data-and-SQL-JOIN-Exam.docx
@@ -88,7 +88,7 @@
           <w:noProof/>
         </w:rPr>
         <w:drawing>
-          <wp:inline distT="0" distB="0" distL="0" distR="0" wp14:anchorId="4A3C3AED" wp14:editId="6EDBB590">
+          <wp:inline distT="0" distB="0" distL="0" distR="0" wp14:anchorId="4A3C3AED" wp14:editId="7A115C95">
             <wp:extent cx="1319916" cy="591290"/>
             <wp:effectExtent l="0" t="0" r="0" b="0"/>
             <wp:docPr id="38579746" name="Picture 1" descr="A yellow and blue sign with white text&#10;&#10;Description automatically generated"/>
@@ -507,96 +507,251 @@
     </w:p>
     <w:p>
       <w:pPr>
-        <w:pStyle w:val="Heading2"/>
-        <w:rPr>
-          <w:noProof/>
-        </w:rPr>
-      </w:pPr>
-      <w:r>
-        <w:rPr>
-          <w:noProof/>
-        </w:rPr>
-        <w:t>Извлечете инфромация за</w:t>
-      </w:r>
-      <w:r>
-        <w:rPr>
-          <w:noProof/>
-          <w:lang w:val="en-US"/>
+        <w:rPr>
+          <w:noProof/>
+        </w:rPr>
+      </w:pPr>
+      <w:r>
+        <w:rPr>
+          <w:lang w:val="bg-BG"/>
+        </w:rPr>
+        <w:t xml:space="preserve">След като създадохте базата данни </w:t>
+      </w:r>
+      <w:r>
+        <w:rPr>
+          <w:rFonts w:ascii="Consolas" w:hAnsi="Consolas"/>
+          <w:b/>
+          <w:bCs/>
+        </w:rPr>
+        <w:t>Sales</w:t>
+      </w:r>
+      <w:r>
+        <w:rPr>
+          <w:noProof/>
+          <w:lang w:val="bg-BG"/>
+        </w:rPr>
+        <w:t xml:space="preserve">, следва да </w:t>
+      </w:r>
+      <w:r>
+        <w:rPr>
+          <w:b/>
+          <w:bCs/>
+          <w:noProof/>
+          <w:lang w:val="bg-BG"/>
+        </w:rPr>
+        <w:t>вмъкнете</w:t>
+      </w:r>
+      <w:r>
+        <w:rPr>
+          <w:noProof/>
+          <w:lang w:val="bg-BG"/>
         </w:rPr>
         <w:t xml:space="preserve"> </w:t>
       </w:r>
       <w:r>
         <w:rPr>
-          <w:noProof/>
-        </w:rPr>
-        <w:t>продукти от тип електроника</w:t>
+          <w:b/>
+          <w:bCs/>
+          <w:noProof/>
+          <w:lang w:val="bg-BG"/>
+        </w:rPr>
+        <w:t>данни</w:t>
+      </w:r>
+      <w:r>
+        <w:rPr>
+          <w:noProof/>
+          <w:lang w:val="bg-BG"/>
+        </w:rPr>
+        <w:t xml:space="preserve"> в таблиците. За тази задача, изпълнете скрипта от </w:t>
+      </w:r>
+      <w:r>
+        <w:rPr>
+          <w:b/>
+          <w:bCs/>
+          <w:noProof/>
+        </w:rPr>
+        <w:t>Data.sql</w:t>
+      </w:r>
+      <w:r>
+        <w:rPr>
+          <w:noProof/>
+          <w:lang w:val="bg-BG"/>
+        </w:rPr>
+        <w:t xml:space="preserve">. Той </w:t>
+      </w:r>
+      <w:r>
+        <w:rPr>
+          <w:b/>
+          <w:bCs/>
+          <w:noProof/>
+          <w:lang w:val="bg-BG"/>
+        </w:rPr>
+        <w:t>автоматично</w:t>
+      </w:r>
+      <w:r>
+        <w:rPr>
+          <w:noProof/>
+          <w:lang w:val="bg-BG"/>
+        </w:rPr>
+        <w:t xml:space="preserve"> ще въведе необходимите данни, които ще използвате за </w:t>
+      </w:r>
+      <w:r>
+        <w:rPr>
+          <w:b/>
+          <w:bCs/>
+          <w:noProof/>
+          <w:lang w:val="bg-BG"/>
+        </w:rPr>
+        <w:t>следващите</w:t>
+      </w:r>
+      <w:r>
+        <w:rPr>
+          <w:noProof/>
+          <w:lang w:val="bg-BG"/>
+        </w:rPr>
+        <w:t xml:space="preserve"> </w:t>
+      </w:r>
+      <w:r>
+        <w:rPr>
+          <w:b/>
+          <w:bCs/>
+          <w:noProof/>
+          <w:lang w:val="bg-BG"/>
+        </w:rPr>
+        <w:t>задачи</w:t>
+      </w:r>
+      <w:r>
+        <w:rPr>
+          <w:noProof/>
+          <w:lang w:val="bg-BG"/>
+        </w:rPr>
+        <w:t>.</w:t>
       </w:r>
     </w:p>
     <w:p>
       <w:pPr>
-        <w:rPr>
-          <w:noProof/>
-        </w:rPr>
-      </w:pPr>
-      <w:r>
-        <w:rPr>
-          <w:lang w:val="bg-BG"/>
-        </w:rPr>
-        <w:t xml:space="preserve">След като създадохте базата данни </w:t>
+        <w:spacing w:before="0" w:after="200"/>
+        <w:rPr>
+          <w:noProof/>
+        </w:rPr>
+      </w:pPr>
+      <w:r>
+        <w:rPr>
+          <w:noProof/>
+          <w:lang w:val="bg-BG"/>
+        </w:rPr>
+        <w:t xml:space="preserve">Извлечете </w:t>
+      </w:r>
+      <w:r>
+        <w:rPr>
+          <w:b/>
+          <w:bCs/>
+          <w:noProof/>
+          <w:lang w:val="bg-BG"/>
+        </w:rPr>
+        <w:t>името</w:t>
+      </w:r>
+      <w:r>
+        <w:rPr>
+          <w:noProof/>
+          <w:lang w:val="bg-BG"/>
+        </w:rPr>
+        <w:t xml:space="preserve"> и </w:t>
+      </w:r>
+      <w:r>
+        <w:rPr>
+          <w:b/>
+          <w:bCs/>
+          <w:noProof/>
+          <w:lang w:val="bg-BG"/>
+        </w:rPr>
+        <w:t>цената</w:t>
+      </w:r>
+      <w:r>
+        <w:rPr>
+          <w:noProof/>
+          <w:lang w:val="bg-BG"/>
+        </w:rPr>
+        <w:t xml:space="preserve"> на </w:t>
+      </w:r>
+      <w:r>
+        <w:rPr>
+          <w:noProof/>
+          <w:lang w:val="bg-BG"/>
+        </w:rPr>
+        <w:t xml:space="preserve">всички </w:t>
+      </w:r>
+      <w:r>
+        <w:rPr>
+          <w:b/>
+          <w:bCs/>
+          <w:noProof/>
+          <w:lang w:val="bg-BG"/>
+        </w:rPr>
+        <w:t>продукти</w:t>
+      </w:r>
+      <w:r>
+        <w:rPr>
+          <w:noProof/>
+          <w:lang w:val="bg-BG"/>
+        </w:rPr>
+        <w:t xml:space="preserve"> от </w:t>
+      </w:r>
+      <w:r>
+        <w:rPr>
+          <w:b/>
+          <w:bCs/>
+          <w:noProof/>
+          <w:lang w:val="bg-BG"/>
+        </w:rPr>
+        <w:t>категория</w:t>
+      </w:r>
+      <w:r>
+        <w:rPr>
+          <w:b/>
+          <w:bCs/>
+          <w:noProof/>
+          <w:lang w:val="bg-BG"/>
+        </w:rPr>
+        <w:t>та</w:t>
+      </w:r>
+      <w:r>
+        <w:rPr>
+          <w:noProof/>
+          <w:lang w:val="bg-BG"/>
+        </w:rPr>
+        <w:t xml:space="preserve"> с </w:t>
       </w:r>
       <w:r>
         <w:rPr>
           <w:rFonts w:ascii="Consolas" w:hAnsi="Consolas"/>
           <w:b/>
           <w:bCs/>
-        </w:rPr>
-        <w:t>Sales</w:t>
-      </w:r>
-      <w:r>
-        <w:rPr>
-          <w:noProof/>
-          <w:lang w:val="bg-BG"/>
-        </w:rPr>
-        <w:t xml:space="preserve">, следва да </w:t>
-      </w:r>
-      <w:r>
-        <w:rPr>
-          <w:b/>
-          <w:bCs/>
-          <w:noProof/>
-          <w:lang w:val="bg-BG"/>
-        </w:rPr>
-        <w:t>вмъкнете</w:t>
-      </w:r>
-      <w:r>
-        <w:rPr>
-          <w:noProof/>
-          <w:lang w:val="bg-BG"/>
+          <w:noProof/>
+        </w:rPr>
+        <w:t>Id</w:t>
+      </w:r>
+      <w:r>
+        <w:rPr>
+          <w:noProof/>
         </w:rPr>
         <w:t xml:space="preserve"> </w:t>
       </w:r>
       <w:r>
         <w:rPr>
-          <w:b/>
-          <w:bCs/>
-          <w:noProof/>
-          <w:lang w:val="bg-BG"/>
-        </w:rPr>
-        <w:t>данни</w:t>
-      </w:r>
-      <w:r>
-        <w:rPr>
-          <w:noProof/>
-          <w:lang w:val="bg-BG"/>
-        </w:rPr>
-        <w:t xml:space="preserve"> в таблиците. За тази задача, изпълнете </w:t>
-      </w:r>
-      <w:r>
-        <w:rPr>
-          <w:noProof/>
-          <w:lang w:val="bg-BG"/>
-        </w:rPr>
-        <w:t>скрипта</w:t>
+          <w:noProof/>
+          <w:lang w:val="bg-BG"/>
+        </w:rPr>
+        <w:t xml:space="preserve">равно на </w:t>
+      </w:r>
+      <w:r>
+        <w:rPr>
+          <w:b/>
+          <w:bCs/>
+          <w:noProof/>
+          <w:lang w:val="bg-BG"/>
+        </w:rPr>
+        <w:t>1</w:t>
       </w:r>
       <w:r>
         <w:rPr>
@@ -610,77 +765,267 @@
           <w:noProof/>
           <w:lang w:val="bg-BG"/>
         </w:rPr>
-        <w:t xml:space="preserve">от </w:t>
-      </w:r>
-      <w:r>
-        <w:rPr>
-          <w:b/>
-          <w:bCs/>
-          <w:noProof/>
-        </w:rPr>
-        <w:t>Data.sql</w:t>
-      </w:r>
-      <w:r>
-        <w:rPr>
-          <w:noProof/>
-          <w:lang w:val="bg-BG"/>
-        </w:rPr>
-        <w:t xml:space="preserve">. Той </w:t>
-      </w:r>
-      <w:r>
-        <w:rPr>
-          <w:b/>
-          <w:bCs/>
-          <w:noProof/>
-          <w:lang w:val="bg-BG"/>
-        </w:rPr>
-        <w:t>автоматично</w:t>
-      </w:r>
-      <w:r>
-        <w:rPr>
-          <w:noProof/>
-          <w:lang w:val="bg-BG"/>
-        </w:rPr>
-        <w:t xml:space="preserve"> ще въведе </w:t>
-      </w:r>
-      <w:r>
-        <w:rPr>
-          <w:noProof/>
-          <w:lang w:val="bg-BG"/>
-        </w:rPr>
-        <w:t xml:space="preserve">необходимите данни, които ще използвате за </w:t>
-      </w:r>
-      <w:r>
-        <w:rPr>
-          <w:b/>
-          <w:bCs/>
-          <w:noProof/>
-          <w:lang w:val="bg-BG"/>
-        </w:rPr>
-        <w:t>следващите</w:t>
-      </w:r>
-      <w:r>
-        <w:rPr>
-          <w:noProof/>
-          <w:lang w:val="bg-BG"/>
-        </w:rPr>
-        <w:t xml:space="preserve"> </w:t>
-      </w:r>
-      <w:r>
-        <w:rPr>
-          <w:b/>
-          <w:bCs/>
-          <w:noProof/>
-          <w:lang w:val="bg-BG"/>
-        </w:rPr>
-        <w:t>задачи</w:t>
-      </w:r>
-      <w:r>
-        <w:rPr>
-          <w:noProof/>
-          <w:lang w:val="bg-BG"/>
+        <w:t xml:space="preserve">във </w:t>
+      </w:r>
+      <w:r>
+        <w:rPr>
+          <w:b/>
+          <w:bCs/>
+          <w:noProof/>
+          <w:lang w:val="bg-BG"/>
+        </w:rPr>
+        <w:t>възходящ ред</w:t>
+      </w:r>
+      <w:r>
+        <w:rPr>
+          <w:noProof/>
+          <w:lang w:val="bg-BG"/>
+        </w:rPr>
+        <w:t xml:space="preserve"> по </w:t>
+      </w:r>
+      <w:r>
+        <w:rPr>
+          <w:b/>
+          <w:bCs/>
+          <w:noProof/>
+          <w:lang w:val="bg-BG"/>
+        </w:rPr>
+        <w:t>цена</w:t>
+      </w:r>
+      <w:r>
+        <w:rPr>
+          <w:noProof/>
         </w:rPr>
         <w:t>.</w:t>
+      </w:r>
+    </w:p>
+    <w:p>
+      <w:pPr>
+        <w:pStyle w:val="Heading3"/>
+        <w:rPr>
+          <w:noProof/>
+          <w:lang w:val="bg-BG"/>
+        </w:rPr>
+      </w:pPr>
+      <w:r>
+        <w:rPr>
+          <w:noProof/>
+          <w:lang w:val="bg-BG"/>
+        </w:rPr>
+        <w:t>Пример</w:t>
+      </w:r>
+    </w:p>
+    <w:tbl>
+      <w:tblPr>
+        <w:tblStyle w:val="TableGrid"/>
+        <w:tblW w:w="0" w:type="auto"/>
+        <w:tblInd w:w="-5" w:type="dxa"/>
+        <w:tblCellMar>
+          <w:top w:w="216" w:type="dxa"/>
+          <w:left w:w="360" w:type="dxa"/>
+          <w:bottom w:w="216" w:type="dxa"/>
+          <w:right w:w="360" w:type="dxa"/>
+        </w:tblCellMar>
+        <w:tblLook w:val="04A0" w:firstRow="1" w:lastRow="0" w:firstColumn="1" w:lastColumn="0" w:noHBand="0" w:noVBand="1"/>
+      </w:tblPr>
+      <w:tblGrid>
+        <w:gridCol w:w="1846"/>
+        <w:gridCol w:w="1717"/>
+      </w:tblGrid>
+      <w:tr>
+        <w:tc>
+          <w:tcPr>
+            <w:tcW w:w="1825" w:type="dxa"/>
+            <w:shd w:val="clear" w:color="auto" w:fill="D9D9D9" w:themeFill="background1" w:themeFillShade="D9"/>
+            <w:vAlign w:val="center"/>
+          </w:tcPr>
+          <w:p>
+            <w:pPr>
+              <w:spacing w:after="0"/>
+              <w:jc w:val="center"/>
+              <w:rPr>
+                <w:b/>
+                <w:bCs/>
+                <w:noProof/>
+              </w:rPr>
+            </w:pPr>
+            <w:r>
+              <w:rPr>
+                <w:b/>
+                <w:bCs/>
+                <w:noProof/>
+              </w:rPr>
+              <w:t>Name</w:t>
+            </w:r>
+          </w:p>
+        </w:tc>
+        <w:tc>
+          <w:tcPr>
+            <w:tcW w:w="1717" w:type="dxa"/>
+            <w:shd w:val="clear" w:color="auto" w:fill="D9D9D9" w:themeFill="background1" w:themeFillShade="D9"/>
+            <w:vAlign w:val="center"/>
+          </w:tcPr>
+          <w:p>
+            <w:pPr>
+              <w:spacing w:after="0"/>
+              <w:jc w:val="center"/>
+              <w:rPr>
+                <w:b/>
+                <w:bCs/>
+                <w:noProof/>
+              </w:rPr>
+            </w:pPr>
+            <w:r>
+              <w:rPr>
+                <w:b/>
+                <w:bCs/>
+                <w:noProof/>
+              </w:rPr>
+              <w:t>Price</w:t>
+            </w:r>
+          </w:p>
+        </w:tc>
+      </w:tr>
+      <w:tr>
+        <w:tc>
+          <w:tcPr>
+            <w:tcW w:w="1825" w:type="dxa"/>
+            <w:vAlign w:val="center"/>
+          </w:tcPr>
+          <w:p>
+            <w:pPr>
+              <w:spacing w:after="0"/>
+            </w:pPr>
+            <w:r>
+              <w:t>Headphones</w:t>
+            </w:r>
+          </w:p>
+        </w:tc>
+        <w:tc>
+          <w:tcPr>
+            <w:tcW w:w="1717" w:type="dxa"/>
+            <w:vAlign w:val="center"/>
+          </w:tcPr>
+          <w:p>
+            <w:pPr>
+              <w:spacing w:after="0"/>
+            </w:pPr>
+            <w:r>
+              <w:t>120</w:t>
+            </w:r>
+            <w:r>
+              <w:t>.00</w:t>
+            </w:r>
+          </w:p>
+        </w:tc>
+      </w:tr>
+      <w:tr>
+        <w:tc>
+          <w:tcPr>
+            <w:tcW w:w="1825" w:type="dxa"/>
+            <w:vAlign w:val="center"/>
+          </w:tcPr>
+          <w:p>
+            <w:pPr>
+              <w:spacing w:after="0"/>
+            </w:pPr>
+            <w:r>
+              <w:t>Smartwatch</w:t>
+            </w:r>
+          </w:p>
+        </w:tc>
+        <w:tc>
+          <w:tcPr>
+            <w:tcW w:w="1717" w:type="dxa"/>
+            <w:vAlign w:val="center"/>
+          </w:tcPr>
+          <w:p>
+            <w:pPr>
+              <w:spacing w:after="0"/>
+            </w:pPr>
+            <w:r>
+              <w:t>150.00</w:t>
+            </w:r>
+          </w:p>
+        </w:tc>
+      </w:tr>
+      <w:tr>
+        <w:tc>
+          <w:tcPr>
+            <w:tcW w:w="1825" w:type="dxa"/>
+            <w:vAlign w:val="center"/>
+          </w:tcPr>
+          <w:p>
+            <w:pPr>
+              <w:spacing w:after="0"/>
+            </w:pPr>
+            <w:r>
+              <w:t>Smartphone</w:t>
+            </w:r>
+          </w:p>
+        </w:tc>
+        <w:tc>
+          <w:tcPr>
+            <w:tcW w:w="1717" w:type="dxa"/>
+            <w:vAlign w:val="center"/>
+          </w:tcPr>
+          <w:p>
+            <w:pPr>
+              <w:spacing w:after="0"/>
+            </w:pPr>
+            <w:r>
+              <w:t>800.00</w:t>
+            </w:r>
+          </w:p>
+        </w:tc>
+      </w:tr>
+      <w:tr>
+        <w:tc>
+          <w:tcPr>
+            <w:tcW w:w="1825" w:type="dxa"/>
+            <w:vAlign w:val="center"/>
+          </w:tcPr>
+          <w:p>
+            <w:pPr>
+              <w:spacing w:after="0"/>
+            </w:pPr>
+            <w:r>
+              <w:t>Laptop</w:t>
+            </w:r>
+          </w:p>
+        </w:tc>
+        <w:tc>
+          <w:tcPr>
+            <w:tcW w:w="1717" w:type="dxa"/>
+            <w:vAlign w:val="center"/>
+          </w:tcPr>
+          <w:p>
+            <w:pPr>
+              <w:spacing w:after="0"/>
+              <w:rPr>
+                <w:lang w:val="bg-BG"/>
+              </w:rPr>
+            </w:pPr>
+            <w:r>
+              <w:t>1500.00</w:t>
+            </w:r>
+          </w:p>
+        </w:tc>
+      </w:tr>
+    </w:tbl>
+    <w:p>
+      <w:pPr>
+        <w:pStyle w:val="Heading2"/>
+        <w:rPr>
+          <w:noProof/>
+        </w:rPr>
+      </w:pPr>
+      <w:r>
+        <w:rPr>
+          <w:noProof/>
+        </w:rPr>
+        <w:lastRenderedPageBreak/>
+        <w:t>Съединение на таблици</w:t>
       </w:r>
     </w:p>
     <w:p>
@@ -1298,25 +1643,376 @@
     </w:tbl>
     <w:p>
       <w:pPr>
-        <w:pStyle w:val="Heading2"/>
-      </w:pPr>
-      <w:r>
-        <w:lastRenderedPageBreak/>
-        <w:t>Продукт</w:t>
-      </w:r>
-      <w:r>
-        <w:t xml:space="preserve">и </w:t>
-      </w:r>
-      <w:r>
-        <w:t>с повече от 3 поръчани бройки</w:t>
+        <w:spacing w:before="300"/>
+        <w:rPr>
+          <w:b/>
+          <w:bCs/>
+          <w:lang w:val="bg-BG"/>
+        </w:rPr>
+      </w:pPr>
+      <w:r>
+        <w:rPr>
+          <w:lang w:val="bg-BG"/>
+        </w:rPr>
+        <w:t xml:space="preserve">След това извлечете </w:t>
+      </w:r>
+      <w:r>
+        <w:rPr>
+          <w:b/>
+          <w:bCs/>
+          <w:lang w:val="bg-BG"/>
+        </w:rPr>
+        <w:t>първото</w:t>
+      </w:r>
+      <w:r>
+        <w:rPr>
+          <w:lang w:val="bg-BG"/>
+        </w:rPr>
+        <w:t xml:space="preserve"> и </w:t>
+      </w:r>
+      <w:r>
+        <w:rPr>
+          <w:b/>
+          <w:bCs/>
+          <w:lang w:val="bg-BG"/>
+        </w:rPr>
+        <w:t>фамилното</w:t>
+      </w:r>
+      <w:r>
+        <w:rPr>
+          <w:lang w:val="bg-BG"/>
+        </w:rPr>
+        <w:t xml:space="preserve"> </w:t>
+      </w:r>
+      <w:r>
+        <w:rPr>
+          <w:b/>
+          <w:bCs/>
+          <w:lang w:val="bg-BG"/>
+        </w:rPr>
+        <w:t>име</w:t>
+      </w:r>
+      <w:r>
+        <w:rPr>
+          <w:lang w:val="bg-BG"/>
+        </w:rPr>
+        <w:t xml:space="preserve"> и </w:t>
+      </w:r>
+      <w:r>
+        <w:rPr>
+          <w:b/>
+          <w:bCs/>
+          <w:lang w:val="bg-BG"/>
+        </w:rPr>
+        <w:t>електронната поща</w:t>
+      </w:r>
+      <w:r>
+        <w:rPr>
+          <w:lang w:val="bg-BG"/>
+        </w:rPr>
+        <w:t xml:space="preserve"> на </w:t>
+      </w:r>
+      <w:r>
+        <w:rPr>
+          <w:b/>
+          <w:bCs/>
+          <w:lang w:val="bg-BG"/>
+        </w:rPr>
+        <w:t>потребителите</w:t>
+      </w:r>
+      <w:r>
+        <w:rPr>
+          <w:lang w:val="bg-BG"/>
+        </w:rPr>
+        <w:t xml:space="preserve">, които са </w:t>
+      </w:r>
+      <w:r>
+        <w:rPr>
+          <w:b/>
+          <w:bCs/>
+          <w:lang w:val="bg-BG"/>
+        </w:rPr>
+        <w:t>направили</w:t>
+      </w:r>
+      <w:r>
+        <w:rPr>
+          <w:lang w:val="bg-BG"/>
+        </w:rPr>
+        <w:t xml:space="preserve"> </w:t>
+      </w:r>
+      <w:r>
+        <w:rPr>
+          <w:b/>
+          <w:bCs/>
+          <w:lang w:val="bg-BG"/>
+        </w:rPr>
+        <w:t>поръчки</w:t>
+      </w:r>
+      <w:r>
+        <w:rPr>
+          <w:lang w:val="bg-BG"/>
+        </w:rPr>
+        <w:t xml:space="preserve">, и </w:t>
+      </w:r>
+      <w:r>
+        <w:rPr>
+          <w:lang w:val="bg-BG"/>
+        </w:rPr>
+        <w:t xml:space="preserve">ги </w:t>
+      </w:r>
+      <w:r>
+        <w:rPr>
+          <w:b/>
+          <w:bCs/>
+          <w:lang w:val="bg-BG"/>
+        </w:rPr>
+        <w:t>сортирайте</w:t>
+      </w:r>
+      <w:r>
+        <w:rPr>
+          <w:lang w:val="bg-BG"/>
+        </w:rPr>
+        <w:t xml:space="preserve"> по </w:t>
+      </w:r>
+      <w:r>
+        <w:rPr>
+          <w:b/>
+          <w:bCs/>
+          <w:lang w:val="bg-BG"/>
+        </w:rPr>
+        <w:t>име</w:t>
+      </w:r>
+      <w:r>
+        <w:rPr>
+          <w:lang w:val="bg-BG"/>
+        </w:rPr>
+        <w:t xml:space="preserve"> в </w:t>
+      </w:r>
+      <w:r>
+        <w:rPr>
+          <w:b/>
+          <w:bCs/>
+          <w:lang w:val="bg-BG"/>
+        </w:rPr>
+        <w:t>низходящ ред</w:t>
       </w:r>
     </w:p>
     <w:p>
-      <w:r>
-        <w:rPr>
-          <w:lang w:val="bg-BG"/>
-        </w:rPr>
-        <w:t>Вземете</w:t>
+      <w:pPr>
+        <w:pStyle w:val="Heading3"/>
+        <w:rPr>
+          <w:lang w:val="bg-BG"/>
+        </w:rPr>
+      </w:pPr>
+      <w:r>
+        <w:rPr>
+          <w:lang w:val="bg-BG"/>
+        </w:rPr>
+        <w:t>Пример</w:t>
+      </w:r>
+    </w:p>
+    <w:tbl>
+      <w:tblPr>
+        <w:tblStyle w:val="TableGrid"/>
+        <w:tblW w:w="0" w:type="auto"/>
+        <w:tblInd w:w="-5" w:type="dxa"/>
+        <w:tblCellMar>
+          <w:top w:w="216" w:type="dxa"/>
+          <w:left w:w="360" w:type="dxa"/>
+          <w:bottom w:w="216" w:type="dxa"/>
+          <w:right w:w="360" w:type="dxa"/>
+        </w:tblCellMar>
+        <w:tblLook w:val="04A0" w:firstRow="1" w:lastRow="0" w:firstColumn="1" w:lastColumn="0" w:noHBand="0" w:noVBand="1"/>
+      </w:tblPr>
+      <w:tblGrid>
+        <w:gridCol w:w="1825"/>
+        <w:gridCol w:w="1717"/>
+        <w:gridCol w:w="2600"/>
+      </w:tblGrid>
+      <w:tr>
+        <w:tc>
+          <w:tcPr>
+            <w:tcW w:w="1825" w:type="dxa"/>
+            <w:shd w:val="clear" w:color="auto" w:fill="D9D9D9" w:themeFill="background1" w:themeFillShade="D9"/>
+            <w:vAlign w:val="center"/>
+          </w:tcPr>
+          <w:p>
+            <w:pPr>
+              <w:spacing w:after="0"/>
+              <w:jc w:val="center"/>
+              <w:rPr>
+                <w:b/>
+                <w:bCs/>
+                <w:noProof/>
+              </w:rPr>
+            </w:pPr>
+            <w:r>
+              <w:rPr>
+                <w:b/>
+                <w:bCs/>
+                <w:noProof/>
+              </w:rPr>
+              <w:t>FirstName</w:t>
+            </w:r>
+          </w:p>
+        </w:tc>
+        <w:tc>
+          <w:tcPr>
+            <w:tcW w:w="1717" w:type="dxa"/>
+            <w:shd w:val="clear" w:color="auto" w:fill="D9D9D9" w:themeFill="background1" w:themeFillShade="D9"/>
+            <w:vAlign w:val="center"/>
+          </w:tcPr>
+          <w:p>
+            <w:pPr>
+              <w:spacing w:after="0"/>
+              <w:jc w:val="center"/>
+              <w:rPr>
+                <w:b/>
+                <w:bCs/>
+                <w:noProof/>
+              </w:rPr>
+            </w:pPr>
+            <w:r>
+              <w:rPr>
+                <w:b/>
+                <w:bCs/>
+                <w:noProof/>
+              </w:rPr>
+              <w:t>LastName</w:t>
+            </w:r>
+          </w:p>
+        </w:tc>
+        <w:tc>
+          <w:tcPr>
+            <w:tcW w:w="2595" w:type="dxa"/>
+            <w:shd w:val="clear" w:color="auto" w:fill="D9D9D9" w:themeFill="background1" w:themeFillShade="D9"/>
+            <w:vAlign w:val="center"/>
+          </w:tcPr>
+          <w:p>
+            <w:pPr>
+              <w:spacing w:after="0"/>
+              <w:jc w:val="center"/>
+              <w:rPr>
+                <w:b/>
+                <w:bCs/>
+                <w:noProof/>
+              </w:rPr>
+            </w:pPr>
+            <w:r>
+              <w:rPr>
+                <w:b/>
+                <w:bCs/>
+                <w:noProof/>
+              </w:rPr>
+              <w:t>Email</w:t>
+            </w:r>
+          </w:p>
+        </w:tc>
+      </w:tr>
+      <w:tr>
+        <w:tc>
+          <w:tcPr>
+            <w:tcW w:w="1825" w:type="dxa"/>
+            <w:vAlign w:val="center"/>
+          </w:tcPr>
+          <w:p>
+            <w:pPr>
+              <w:spacing w:after="0"/>
+            </w:pPr>
+            <w:r>
+              <w:t>Peter</w:t>
+            </w:r>
+          </w:p>
+        </w:tc>
+        <w:tc>
+          <w:tcPr>
+            <w:tcW w:w="1717" w:type="dxa"/>
+            <w:vAlign w:val="center"/>
+          </w:tcPr>
+          <w:p>
+            <w:pPr>
+              <w:spacing w:after="0"/>
+            </w:pPr>
+            <w:r>
+              <w:t>Petrov</w:t>
+            </w:r>
+          </w:p>
+        </w:tc>
+        <w:tc>
+          <w:tcPr>
+            <w:tcW w:w="2595" w:type="dxa"/>
+            <w:vAlign w:val="center"/>
+          </w:tcPr>
+          <w:p>
+            <w:pPr>
+              <w:spacing w:after="0"/>
+            </w:pPr>
+            <w:r>
+              <w:t>petar@example.com</w:t>
+            </w:r>
+          </w:p>
+        </w:tc>
+      </w:tr>
+      <w:tr>
+        <w:tc>
+          <w:tcPr>
+            <w:tcW w:w="1825" w:type="dxa"/>
+            <w:vAlign w:val="center"/>
+          </w:tcPr>
+          <w:p>
+            <w:pPr>
+              <w:spacing w:after="0"/>
+            </w:pPr>
+            <w:r>
+              <w:t>Ivan</w:t>
+            </w:r>
+          </w:p>
+        </w:tc>
+        <w:tc>
+          <w:tcPr>
+            <w:tcW w:w="1717" w:type="dxa"/>
+            <w:vAlign w:val="center"/>
+          </w:tcPr>
+          <w:p>
+            <w:pPr>
+              <w:spacing w:after="0"/>
+            </w:pPr>
+            <w:r>
+              <w:t>Ivanov</w:t>
+            </w:r>
+          </w:p>
+        </w:tc>
+        <w:tc>
+          <w:tcPr>
+            <w:tcW w:w="2595" w:type="dxa"/>
+            <w:vAlign w:val="center"/>
+          </w:tcPr>
+          <w:p>
+            <w:pPr>
+              <w:spacing w:after="0"/>
+            </w:pPr>
+            <w:r>
+              <w:t>ivan@example.com</w:t>
+            </w:r>
+          </w:p>
+        </w:tc>
+      </w:tr>
+    </w:tbl>
+    <w:p>
+      <w:pPr>
+        <w:spacing w:before="300"/>
+      </w:pPr>
+      <w:r>
+        <w:rPr>
+          <w:lang w:val="bg-BG"/>
+        </w:rPr>
+        <w:t>Накрая в</w:t>
+      </w:r>
+      <w:r>
+        <w:rPr>
+          <w:lang w:val="bg-BG"/>
+        </w:rPr>
+        <w:t>земете</w:t>
       </w:r>
       <w:r>
         <w:t xml:space="preserve"> </w:t>
@@ -1338,40 +2034,41 @@
           <w:bCs/>
           <w:lang w:val="bg-BG"/>
         </w:rPr>
+        <w:t xml:space="preserve"> цената</w:t>
+      </w:r>
+      <w:r>
+        <w:rPr>
+          <w:b/>
+          <w:bCs/>
+        </w:rPr>
         <w:t xml:space="preserve"> </w:t>
       </w:r>
       <w:r>
         <w:rPr>
-          <w:b/>
-          <w:bCs/>
-          <w:lang w:val="bg-BG"/>
-        </w:rPr>
-        <w:t>цената</w:t>
-      </w:r>
-      <w:r>
-        <w:rPr>
-          <w:b/>
-          <w:bCs/>
-        </w:rPr>
+          <w:lang w:val="bg-BG"/>
+        </w:rPr>
+        <w:t xml:space="preserve">и </w:t>
+      </w:r>
+      <w:r>
+        <w:rPr>
+          <w:b/>
+          <w:bCs/>
+          <w:lang w:val="bg-BG"/>
+        </w:rPr>
+        <w:t>категорията</w:t>
+      </w:r>
+      <w:r>
         <w:t xml:space="preserve"> </w:t>
       </w:r>
-      <w:r>
-        <w:rPr>
-          <w:lang w:val="bg-BG"/>
-        </w:rPr>
-        <w:t xml:space="preserve">и </w:t>
-      </w:r>
-      <w:r>
-        <w:rPr>
-          <w:b/>
-          <w:bCs/>
-          <w:lang w:val="bg-BG"/>
-        </w:rPr>
-        <w:t>категорията</w:t>
-      </w:r>
-      <w:r>
-        <w:t xml:space="preserve"> на </w:t>
-      </w:r>
+      <w:proofErr w:type="spellStart"/>
+      <w:r>
+        <w:t>на</w:t>
+      </w:r>
+      <w:proofErr w:type="spellEnd"/>
+      <w:r>
+        <w:t xml:space="preserve"> </w:t>
+      </w:r>
+      <w:proofErr w:type="spellStart"/>
       <w:r>
         <w:rPr>
           <w:b/>
@@ -1379,9 +2076,35 @@
         </w:rPr>
         <w:t>продуктите</w:t>
       </w:r>
-      <w:r>
-        <w:t xml:space="preserve">, които са били </w:t>
-      </w:r>
+      <w:proofErr w:type="spellEnd"/>
+      <w:r>
+        <w:t xml:space="preserve">, </w:t>
+      </w:r>
+      <w:proofErr w:type="spellStart"/>
+      <w:r>
+        <w:t>които</w:t>
+      </w:r>
+      <w:proofErr w:type="spellEnd"/>
+      <w:r>
+        <w:t xml:space="preserve"> </w:t>
+      </w:r>
+      <w:proofErr w:type="spellStart"/>
+      <w:r>
+        <w:t>са</w:t>
+      </w:r>
+      <w:proofErr w:type="spellEnd"/>
+      <w:r>
+        <w:t xml:space="preserve"> </w:t>
+      </w:r>
+      <w:proofErr w:type="spellStart"/>
+      <w:r>
+        <w:t>били</w:t>
+      </w:r>
+      <w:proofErr w:type="spellEnd"/>
+      <w:r>
+        <w:t xml:space="preserve"> </w:t>
+      </w:r>
+      <w:proofErr w:type="spellStart"/>
       <w:r>
         <w:rPr>
           <w:b/>
@@ -1389,9 +2112,11 @@
         </w:rPr>
         <w:t>поръчани</w:t>
       </w:r>
+      <w:proofErr w:type="spellEnd"/>
       <w:r>
         <w:t xml:space="preserve"> с </w:t>
       </w:r>
+      <w:proofErr w:type="spellStart"/>
       <w:r>
         <w:rPr>
           <w:b/>
@@ -1399,6 +2124,7 @@
         </w:rPr>
         <w:t>количество</w:t>
       </w:r>
+      <w:proofErr w:type="spellEnd"/>
       <w:r>
         <w:t xml:space="preserve"> (</w:t>
       </w:r>
@@ -1412,15 +2138,29 @@
       <w:r>
         <w:t xml:space="preserve">) </w:t>
       </w:r>
-      <w:r>
-        <w:rPr>
-          <w:b/>
-          <w:bCs/>
-        </w:rPr>
-        <w:t xml:space="preserve">повече </w:t>
-      </w:r>
-      <w:r>
-        <w:t xml:space="preserve">от </w:t>
+      <w:proofErr w:type="spellStart"/>
+      <w:r>
+        <w:rPr>
+          <w:b/>
+          <w:bCs/>
+        </w:rPr>
+        <w:t>повече</w:t>
+      </w:r>
+      <w:proofErr w:type="spellEnd"/>
+      <w:r>
+        <w:rPr>
+          <w:b/>
+          <w:bCs/>
+        </w:rPr>
+        <w:t xml:space="preserve"> </w:t>
+      </w:r>
+      <w:proofErr w:type="spellStart"/>
+      <w:r>
+        <w:t>от</w:t>
+      </w:r>
+      <w:proofErr w:type="spellEnd"/>
+      <w:r>
+        <w:t xml:space="preserve"> </w:t>
       </w:r>
       <w:r>
         <w:rPr>
@@ -1448,6 +2188,7 @@
         </w:rPr>
         <w:t xml:space="preserve">в таблицата </w:t>
       </w:r>
+      <w:proofErr w:type="spellStart"/>
       <w:r>
         <w:rPr>
           <w:rFonts w:ascii="Consolas" w:hAnsi="Consolas"/>
@@ -1456,11 +2197,20 @@
         </w:rPr>
         <w:t>OrderItems</w:t>
       </w:r>
+      <w:proofErr w:type="spellEnd"/>
       <w:r>
         <w:t>)</w:t>
       </w:r>
       <w:r>
-        <w:t xml:space="preserve"> и ги </w:t>
+        <w:t xml:space="preserve"> и </w:t>
+      </w:r>
+      <w:proofErr w:type="spellStart"/>
+      <w:r>
+        <w:t>ги</w:t>
+      </w:r>
+      <w:proofErr w:type="spellEnd"/>
+      <w:r>
+        <w:t xml:space="preserve"> </w:t>
       </w:r>
       <w:r>
         <w:rPr>
@@ -1471,14 +2221,19 @@
         <w:t>подредете</w:t>
       </w:r>
       <w:r>
-        <w:t xml:space="preserve"> по</w:t>
-      </w:r>
-      <w:r>
-        <w:rPr>
-          <w:lang w:val="bg-BG"/>
-        </w:rPr>
         <w:t xml:space="preserve"> </w:t>
       </w:r>
+      <w:proofErr w:type="spellStart"/>
+      <w:r>
+        <w:t>по</w:t>
+      </w:r>
+      <w:proofErr w:type="spellEnd"/>
+      <w:r>
+        <w:rPr>
+          <w:lang w:val="bg-BG"/>
+        </w:rPr>
+        <w:t xml:space="preserve"> </w:t>
+      </w:r>
       <w:r>
         <w:rPr>
           <w:b/>
@@ -1496,13 +2251,31 @@
       <w:r>
         <w:t xml:space="preserve"> </w:t>
       </w:r>
-      <w:r>
-        <w:rPr>
-          <w:b/>
-          <w:bCs/>
-        </w:rPr>
-        <w:t>азбучен ред</w:t>
-      </w:r>
+      <w:proofErr w:type="spellStart"/>
+      <w:r>
+        <w:rPr>
+          <w:b/>
+          <w:bCs/>
+        </w:rPr>
+        <w:t>азбучен</w:t>
+      </w:r>
+      <w:proofErr w:type="spellEnd"/>
+      <w:r>
+        <w:rPr>
+          <w:b/>
+          <w:bCs/>
+        </w:rPr>
+        <w:t xml:space="preserve"> </w:t>
+      </w:r>
+      <w:proofErr w:type="spellStart"/>
+      <w:r>
+        <w:rPr>
+          <w:b/>
+          <w:bCs/>
+        </w:rPr>
+        <w:t>ред</w:t>
+      </w:r>
+      <w:proofErr w:type="spellEnd"/>
       <w:r>
         <w:rPr>
           <w:lang w:val="bg-BG"/>
@@ -1825,6 +2598,542 @@
     </w:tbl>
     <w:p>
       <w:pPr>
+        <w:pStyle w:val="Heading2"/>
+      </w:pPr>
+      <w:r>
+        <w:lastRenderedPageBreak/>
+        <w:t>Агрегиращи функции</w:t>
+      </w:r>
+    </w:p>
+    <w:p>
+      <w:r>
+        <w:rPr>
+          <w:lang w:val="bg-BG"/>
+        </w:rPr>
+        <w:t xml:space="preserve">Извлечете </w:t>
+      </w:r>
+      <w:r>
+        <w:rPr>
+          <w:b/>
+          <w:bCs/>
+          <w:lang w:val="bg-BG"/>
+        </w:rPr>
+        <w:t>общата стойност</w:t>
+      </w:r>
+      <w:r>
+        <w:rPr>
+          <w:lang w:val="bg-BG"/>
+        </w:rPr>
+        <w:t xml:space="preserve"> на </w:t>
+      </w:r>
+      <w:r>
+        <w:rPr>
+          <w:b/>
+          <w:bCs/>
+          <w:lang w:val="bg-BG"/>
+        </w:rPr>
+        <w:t>поръчаните</w:t>
+      </w:r>
+      <w:r>
+        <w:rPr>
+          <w:lang w:val="bg-BG"/>
+        </w:rPr>
+        <w:t xml:space="preserve"> </w:t>
+      </w:r>
+      <w:r>
+        <w:rPr>
+          <w:b/>
+          <w:bCs/>
+          <w:lang w:val="bg-BG"/>
+        </w:rPr>
+        <w:t>продукти</w:t>
+      </w:r>
+      <w:r>
+        <w:rPr>
+          <w:lang w:val="bg-BG"/>
+        </w:rPr>
+        <w:t xml:space="preserve"> за всеки </w:t>
+      </w:r>
+      <w:r>
+        <w:rPr>
+          <w:b/>
+          <w:bCs/>
+          <w:lang w:val="bg-BG"/>
+        </w:rPr>
+        <w:t>потребител</w:t>
+      </w:r>
+      <w:r>
+        <w:rPr>
+          <w:lang w:val="bg-BG"/>
+        </w:rPr>
+        <w:t xml:space="preserve">. Изберете </w:t>
+      </w:r>
+      <w:r>
+        <w:rPr>
+          <w:b/>
+          <w:bCs/>
+          <w:lang w:val="bg-BG"/>
+        </w:rPr>
+        <w:t>първото име</w:t>
+      </w:r>
+      <w:r>
+        <w:rPr>
+          <w:lang w:val="bg-BG"/>
+        </w:rPr>
+        <w:t xml:space="preserve"> и </w:t>
+      </w:r>
+      <w:r>
+        <w:rPr>
+          <w:b/>
+          <w:bCs/>
+          <w:lang w:val="bg-BG"/>
+        </w:rPr>
+        <w:t>сумата</w:t>
+      </w:r>
+      <w:r>
+        <w:rPr>
+          <w:lang w:val="bg-BG"/>
+        </w:rPr>
+        <w:t xml:space="preserve"> от </w:t>
+      </w:r>
+      <w:r>
+        <w:rPr>
+          <w:b/>
+          <w:bCs/>
+          <w:lang w:val="bg-BG"/>
+        </w:rPr>
+        <w:t>цените</w:t>
+      </w:r>
+      <w:r>
+        <w:rPr>
+          <w:lang w:val="bg-BG"/>
+        </w:rPr>
+        <w:t xml:space="preserve"> на </w:t>
+      </w:r>
+      <w:r>
+        <w:rPr>
+          <w:b/>
+          <w:bCs/>
+          <w:lang w:val="bg-BG"/>
+        </w:rPr>
+        <w:t>продуктите</w:t>
+      </w:r>
+      <w:r>
+        <w:rPr>
+          <w:lang w:val="bg-BG"/>
+        </w:rPr>
+        <w:t xml:space="preserve"> като кръстите колоната </w:t>
+      </w:r>
+      <w:r>
+        <w:t>"</w:t>
+      </w:r>
+      <w:r>
+        <w:rPr>
+          <w:b/>
+          <w:bCs/>
+        </w:rPr>
+        <w:t>TotalOrderValue</w:t>
+      </w:r>
+      <w:r>
+        <w:t>"</w:t>
+      </w:r>
+    </w:p>
+    <w:p>
+      <w:pPr>
+        <w:pStyle w:val="Heading3"/>
+        <w:rPr>
+          <w:lang w:val="bg-BG"/>
+        </w:rPr>
+      </w:pPr>
+      <w:r>
+        <w:rPr>
+          <w:lang w:val="bg-BG"/>
+        </w:rPr>
+        <w:t>Пример</w:t>
+      </w:r>
+    </w:p>
+    <w:tbl>
+      <w:tblPr>
+        <w:tblStyle w:val="TableGrid"/>
+        <w:tblW w:w="0" w:type="auto"/>
+        <w:tblInd w:w="-5" w:type="dxa"/>
+        <w:tblCellMar>
+          <w:top w:w="216" w:type="dxa"/>
+          <w:left w:w="360" w:type="dxa"/>
+          <w:bottom w:w="216" w:type="dxa"/>
+          <w:right w:w="360" w:type="dxa"/>
+        </w:tblCellMar>
+        <w:tblLook w:val="04A0" w:firstRow="1" w:lastRow="0" w:firstColumn="1" w:lastColumn="0" w:noHBand="0" w:noVBand="1"/>
+      </w:tblPr>
+      <w:tblGrid>
+        <w:gridCol w:w="1982"/>
+        <w:gridCol w:w="2242"/>
+      </w:tblGrid>
+      <w:tr>
+        <w:tc>
+          <w:tcPr>
+            <w:tcW w:w="1982" w:type="dxa"/>
+            <w:shd w:val="clear" w:color="auto" w:fill="D9D9D9" w:themeFill="background1" w:themeFillShade="D9"/>
+            <w:vAlign w:val="center"/>
+          </w:tcPr>
+          <w:p>
+            <w:pPr>
+              <w:spacing w:after="0"/>
+              <w:jc w:val="center"/>
+              <w:rPr>
+                <w:b/>
+                <w:bCs/>
+                <w:noProof/>
+              </w:rPr>
+            </w:pPr>
+            <w:r>
+              <w:rPr>
+                <w:b/>
+                <w:bCs/>
+                <w:noProof/>
+              </w:rPr>
+              <w:t>FirstName</w:t>
+            </w:r>
+          </w:p>
+        </w:tc>
+        <w:tc>
+          <w:tcPr>
+            <w:tcW w:w="2242" w:type="dxa"/>
+            <w:shd w:val="clear" w:color="auto" w:fill="D9D9D9" w:themeFill="background1" w:themeFillShade="D9"/>
+          </w:tcPr>
+          <w:p>
+            <w:pPr>
+              <w:spacing w:after="0"/>
+              <w:jc w:val="center"/>
+              <w:rPr>
+                <w:b/>
+                <w:bCs/>
+                <w:noProof/>
+              </w:rPr>
+            </w:pPr>
+            <w:r>
+              <w:rPr>
+                <w:b/>
+                <w:bCs/>
+                <w:noProof/>
+              </w:rPr>
+              <w:t>TotalOrderValue</w:t>
+            </w:r>
+          </w:p>
+        </w:tc>
+      </w:tr>
+      <w:tr>
+        <w:tc>
+          <w:tcPr>
+            <w:tcW w:w="1982" w:type="dxa"/>
+            <w:vAlign w:val="center"/>
+          </w:tcPr>
+          <w:p>
+            <w:pPr>
+              <w:spacing w:after="0"/>
+            </w:pPr>
+            <w:r>
+              <w:t>Ivan</w:t>
+            </w:r>
+          </w:p>
+        </w:tc>
+        <w:tc>
+          <w:tcPr>
+            <w:tcW w:w="2242" w:type="dxa"/>
+          </w:tcPr>
+          <w:p>
+            <w:pPr>
+              <w:spacing w:after="0"/>
+            </w:pPr>
+            <w:r>
+              <w:t>12300.00</w:t>
+            </w:r>
+          </w:p>
+        </w:tc>
+      </w:tr>
+      <w:tr>
+        <w:tc>
+          <w:tcPr>
+            <w:tcW w:w="1982" w:type="dxa"/>
+            <w:vAlign w:val="center"/>
+          </w:tcPr>
+          <w:p>
+            <w:pPr>
+              <w:spacing w:after="0"/>
+            </w:pPr>
+            <w:r>
+              <w:t>Peter</w:t>
+            </w:r>
+          </w:p>
+        </w:tc>
+        <w:tc>
+          <w:tcPr>
+            <w:tcW w:w="2242" w:type="dxa"/>
+          </w:tcPr>
+          <w:p>
+            <w:pPr>
+              <w:spacing w:after="0"/>
+            </w:pPr>
+            <w:r>
+              <w:t>960.00</w:t>
+            </w:r>
+          </w:p>
+        </w:tc>
+      </w:tr>
+    </w:tbl>
+    <w:p>
+      <w:pPr>
+        <w:spacing w:before="300"/>
+      </w:pPr>
+      <w:r>
+        <w:rPr>
+          <w:lang w:val="bg-BG"/>
+        </w:rPr>
+        <w:t xml:space="preserve">След това извлечете </w:t>
+      </w:r>
+      <w:r>
+        <w:rPr>
+          <w:b/>
+          <w:bCs/>
+          <w:lang w:val="bg-BG"/>
+        </w:rPr>
+        <w:t>броя</w:t>
+      </w:r>
+      <w:r>
+        <w:rPr>
+          <w:lang w:val="bg-BG"/>
+        </w:rPr>
+        <w:t xml:space="preserve"> на </w:t>
+      </w:r>
+      <w:r>
+        <w:rPr>
+          <w:b/>
+          <w:bCs/>
+          <w:lang w:val="bg-BG"/>
+        </w:rPr>
+        <w:t>продадени</w:t>
+      </w:r>
+      <w:r>
+        <w:rPr>
+          <w:lang w:val="bg-BG"/>
+        </w:rPr>
+        <w:t xml:space="preserve"> </w:t>
+      </w:r>
+      <w:r>
+        <w:rPr>
+          <w:b/>
+          <w:bCs/>
+          <w:lang w:val="bg-BG"/>
+        </w:rPr>
+        <w:t>продукти</w:t>
+      </w:r>
+      <w:r>
+        <w:rPr>
+          <w:lang w:val="bg-BG"/>
+        </w:rPr>
+        <w:t xml:space="preserve"> от всяка </w:t>
+      </w:r>
+      <w:r>
+        <w:rPr>
+          <w:b/>
+          <w:bCs/>
+          <w:lang w:val="bg-BG"/>
+        </w:rPr>
+        <w:t>категория</w:t>
+      </w:r>
+      <w:r>
+        <w:rPr>
+          <w:lang w:val="bg-BG"/>
+        </w:rPr>
+        <w:t xml:space="preserve">. Новосъздадената колона за име на категория трябва да се казва </w:t>
+      </w:r>
+      <w:r>
+        <w:t>"</w:t>
+      </w:r>
+      <w:r>
+        <w:rPr>
+          <w:b/>
+          <w:bCs/>
+        </w:rPr>
+        <w:t>CategoryName</w:t>
+      </w:r>
+      <w:r>
+        <w:t xml:space="preserve">", </w:t>
+      </w:r>
+      <w:r>
+        <w:rPr>
+          <w:lang w:val="bg-BG"/>
+        </w:rPr>
+        <w:t xml:space="preserve">а за брой на продукти – </w:t>
+      </w:r>
+      <w:r>
+        <w:t>"</w:t>
+      </w:r>
+      <w:r>
+        <w:rPr>
+          <w:b/>
+          <w:bCs/>
+        </w:rPr>
+        <w:t>NumberOfProducts</w:t>
+      </w:r>
+      <w:r>
+        <w:t>"</w:t>
+      </w:r>
+      <w:r>
+        <w:t>.</w:t>
+      </w:r>
+    </w:p>
+    <w:p>
+      <w:pPr>
+        <w:pStyle w:val="Heading3"/>
+        <w:rPr>
+          <w:lang w:val="bg-BG"/>
+        </w:rPr>
+      </w:pPr>
+      <w:r>
+        <w:rPr>
+          <w:lang w:val="bg-BG"/>
+        </w:rPr>
+        <w:t>Пример</w:t>
+      </w:r>
+    </w:p>
+    <w:tbl>
+      <w:tblPr>
+        <w:tblStyle w:val="TableGrid"/>
+        <w:tblW w:w="0" w:type="auto"/>
+        <w:tblInd w:w="-5" w:type="dxa"/>
+        <w:tblCellMar>
+          <w:top w:w="216" w:type="dxa"/>
+          <w:left w:w="360" w:type="dxa"/>
+          <w:bottom w:w="216" w:type="dxa"/>
+          <w:right w:w="360" w:type="dxa"/>
+        </w:tblCellMar>
+        <w:tblLook w:val="04A0" w:firstRow="1" w:lastRow="0" w:firstColumn="1" w:lastColumn="0" w:noHBand="0" w:noVBand="1"/>
+      </w:tblPr>
+      <w:tblGrid>
+        <w:gridCol w:w="2160"/>
+        <w:gridCol w:w="2494"/>
+      </w:tblGrid>
+      <w:tr>
+        <w:tc>
+          <w:tcPr>
+            <w:tcW w:w="2160" w:type="dxa"/>
+            <w:shd w:val="clear" w:color="auto" w:fill="D9D9D9" w:themeFill="background1" w:themeFillShade="D9"/>
+            <w:vAlign w:val="center"/>
+          </w:tcPr>
+          <w:p>
+            <w:pPr>
+              <w:spacing w:after="0"/>
+              <w:jc w:val="center"/>
+              <w:rPr>
+                <w:b/>
+                <w:bCs/>
+                <w:noProof/>
+              </w:rPr>
+            </w:pPr>
+            <w:r>
+              <w:rPr>
+                <w:b/>
+                <w:bCs/>
+                <w:noProof/>
+              </w:rPr>
+              <w:t>CategoryName</w:t>
+            </w:r>
+          </w:p>
+        </w:tc>
+        <w:tc>
+          <w:tcPr>
+            <w:tcW w:w="2415" w:type="dxa"/>
+            <w:shd w:val="clear" w:color="auto" w:fill="D9D9D9" w:themeFill="background1" w:themeFillShade="D9"/>
+          </w:tcPr>
+          <w:p>
+            <w:pPr>
+              <w:spacing w:after="0"/>
+              <w:jc w:val="center"/>
+              <w:rPr>
+                <w:b/>
+                <w:bCs/>
+                <w:noProof/>
+              </w:rPr>
+            </w:pPr>
+            <w:r>
+              <w:rPr>
+                <w:b/>
+                <w:bCs/>
+              </w:rPr>
+              <w:t>NumberOfProducts</w:t>
+            </w:r>
+          </w:p>
+        </w:tc>
+      </w:tr>
+      <w:tr>
+        <w:tc>
+          <w:tcPr>
+            <w:tcW w:w="2160" w:type="dxa"/>
+            <w:vAlign w:val="center"/>
+          </w:tcPr>
+          <w:p>
+            <w:pPr>
+              <w:spacing w:after="0"/>
+            </w:pPr>
+            <w:r>
+              <w:t>Electronics</w:t>
+            </w:r>
+          </w:p>
+        </w:tc>
+        <w:tc>
+          <w:tcPr>
+            <w:tcW w:w="2415" w:type="dxa"/>
+          </w:tcPr>
+          <w:p>
+            <w:pPr>
+              <w:spacing w:after="0"/>
+            </w:pPr>
+            <w:r>
+              <w:t>4</w:t>
+            </w:r>
+          </w:p>
+        </w:tc>
+      </w:tr>
+      <w:tr>
+        <w:tc>
+          <w:tcPr>
+            <w:tcW w:w="2160" w:type="dxa"/>
+            <w:vAlign w:val="center"/>
+          </w:tcPr>
+          <w:p>
+            <w:pPr>
+              <w:spacing w:after="0"/>
+            </w:pPr>
+            <w:r>
+              <w:t>Mobile</w:t>
+            </w:r>
+            <w:r>
+              <w:t xml:space="preserve"> </w:t>
+            </w:r>
+            <w:r>
+              <w:t>Devices</w:t>
+            </w:r>
+          </w:p>
+        </w:tc>
+        <w:tc>
+          <w:tcPr>
+            <w:tcW w:w="2415" w:type="dxa"/>
+          </w:tcPr>
+          <w:p>
+            <w:pPr>
+              <w:spacing w:after="0"/>
+            </w:pPr>
+            <w:r>
+              <w:t>0</w:t>
+            </w:r>
+          </w:p>
+        </w:tc>
+      </w:tr>
+    </w:tbl>
+    <w:p>
+      <w:pPr>
+        <w:spacing w:before="300"/>
         <w:rPr>
           <w:lang w:val="bg-BG"/>
         </w:rPr>
@@ -3787,6 +5096,92 @@
     </w:lvl>
   </w:abstractNum>
   <w:abstractNum w:abstractNumId="7" w15:restartNumberingAfterBreak="0">
+    <w:nsid w:val="66FE6B23"/>
+    <w:multiLevelType w:val="hybridMultilevel"/>
+    <w:tmpl w:val="D5B4EDDC"/>
+    <w:lvl w:ilvl="0" w:tplc="0409000F">
+      <w:start w:val="1"/>
+      <w:numFmt w:val="decimal"/>
+      <w:lvlText w:val="%1."/>
+      <w:lvlJc w:val="left"/>
+      <w:pPr>
+        <w:ind w:left="717" w:hanging="360"/>
+      </w:pPr>
+    </w:lvl>
+    <w:lvl w:ilvl="1" w:tplc="04090019" w:tentative="1">
+      <w:start w:val="1"/>
+      <w:numFmt w:val="lowerLetter"/>
+      <w:lvlText w:val="%2."/>
+      <w:lvlJc w:val="left"/>
+      <w:pPr>
+        <w:ind w:left="1437" w:hanging="360"/>
+      </w:pPr>
+    </w:lvl>
+    <w:lvl w:ilvl="2" w:tplc="0409001B" w:tentative="1">
+      <w:start w:val="1"/>
+      <w:numFmt w:val="lowerRoman"/>
+      <w:lvlText w:val="%3."/>
+      <w:lvlJc w:val="right"/>
+      <w:pPr>
+        <w:ind w:left="2157" w:hanging="180"/>
+      </w:pPr>
+    </w:lvl>
+    <w:lvl w:ilvl="3" w:tplc="0409000F" w:tentative="1">
+      <w:start w:val="1"/>
+      <w:numFmt w:val="decimal"/>
+      <w:lvlText w:val="%4."/>
+      <w:lvlJc w:val="left"/>
+      <w:pPr>
+        <w:ind w:left="2877" w:hanging="360"/>
+      </w:pPr>
+    </w:lvl>
+    <w:lvl w:ilvl="4" w:tplc="04090019" w:tentative="1">
+      <w:start w:val="1"/>
+      <w:numFmt w:val="lowerLetter"/>
+      <w:lvlText w:val="%5."/>
+      <w:lvlJc w:val="left"/>
+      <w:pPr>
+        <w:ind w:left="3597" w:hanging="360"/>
+      </w:pPr>
+    </w:lvl>
+    <w:lvl w:ilvl="5" w:tplc="0409001B" w:tentative="1">
+      <w:start w:val="1"/>
+      <w:numFmt w:val="lowerRoman"/>
+      <w:lvlText w:val="%6."/>
+      <w:lvlJc w:val="right"/>
+      <w:pPr>
+        <w:ind w:left="4317" w:hanging="180"/>
+      </w:pPr>
+    </w:lvl>
+    <w:lvl w:ilvl="6" w:tplc="0409000F" w:tentative="1">
+      <w:start w:val="1"/>
+      <w:numFmt w:val="decimal"/>
+      <w:lvlText w:val="%7."/>
+      <w:lvlJc w:val="left"/>
+      <w:pPr>
+        <w:ind w:left="5037" w:hanging="360"/>
+      </w:pPr>
+    </w:lvl>
+    <w:lvl w:ilvl="7" w:tplc="04090019" w:tentative="1">
+      <w:start w:val="1"/>
+      <w:numFmt w:val="lowerLetter"/>
+      <w:lvlText w:val="%8."/>
+      <w:lvlJc w:val="left"/>
+      <w:pPr>
+        <w:ind w:left="5757" w:hanging="360"/>
+      </w:pPr>
+    </w:lvl>
+    <w:lvl w:ilvl="8" w:tplc="0409001B" w:tentative="1">
+      <w:start w:val="1"/>
+      <w:numFmt w:val="lowerRoman"/>
+      <w:lvlText w:val="%9."/>
+      <w:lvlJc w:val="right"/>
+      <w:pPr>
+        <w:ind w:left="6477" w:hanging="180"/>
+      </w:pPr>
+    </w:lvl>
+  </w:abstractNum>
+  <w:abstractNum w:abstractNumId="8" w15:restartNumberingAfterBreak="0">
     <w:nsid w:val="718C5781"/>
     <w:multiLevelType w:val="hybridMultilevel"/>
     <w:tmpl w:val="E1E254CE"/>
@@ -3899,7 +5294,7 @@
       </w:rPr>
     </w:lvl>
   </w:abstractNum>
-  <w:abstractNum w:abstractNumId="8" w15:restartNumberingAfterBreak="0">
+  <w:abstractNum w:abstractNumId="9" w15:restartNumberingAfterBreak="0">
     <w:nsid w:val="730C6A9B"/>
     <w:multiLevelType w:val="hybridMultilevel"/>
     <w:tmpl w:val="0C2A1102"/>
@@ -4012,7 +5407,7 @@
       </w:rPr>
     </w:lvl>
   </w:abstractNum>
-  <w:abstractNum w:abstractNumId="9" w15:restartNumberingAfterBreak="0">
+  <w:abstractNum w:abstractNumId="10" w15:restartNumberingAfterBreak="0">
     <w:nsid w:val="73CA4B94"/>
     <w:multiLevelType w:val="multilevel"/>
     <w:tmpl w:val="51769E80"/>
@@ -4070,7 +5465,7 @@
     <w:abstractNumId w:val="6"/>
   </w:num>
   <w:num w:numId="3" w16cid:durableId="21636922">
-    <w:abstractNumId w:val="9"/>
+    <w:abstractNumId w:val="10"/>
   </w:num>
   <w:num w:numId="4" w16cid:durableId="295575272">
     <w:abstractNumId w:val="4"/>
@@ -4082,16 +5477,19 @@
     <w:abstractNumId w:val="3"/>
   </w:num>
   <w:num w:numId="7" w16cid:durableId="1130394746">
-    <w:abstractNumId w:val="7"/>
+    <w:abstractNumId w:val="8"/>
   </w:num>
   <w:num w:numId="8" w16cid:durableId="1968585785">
     <w:abstractNumId w:val="1"/>
   </w:num>
   <w:num w:numId="9" w16cid:durableId="1049719995">
-    <w:abstractNumId w:val="8"/>
+    <w:abstractNumId w:val="9"/>
   </w:num>
   <w:num w:numId="10" w16cid:durableId="951546603">
     <w:abstractNumId w:val="2"/>
+  </w:num>
+  <w:num w:numId="11" w16cid:durableId="811409585">
+    <w:abstractNumId w:val="7"/>
   </w:num>
   <w:numIdMacAtCleanup w:val="7"/>
 </w:numbering>
@@ -4495,7 +5893,7 @@
   <w:style w:type="paragraph" w:default="1" w:styleId="Normal">
     <w:name w:val="Normal"/>
     <w:qFormat/>
-    <w:rsid w:val="006D2300"/>
+    <w:rsid w:val="00270841"/>
     <w:pPr>
       <w:spacing w:before="80" w:after="120"/>
     </w:pPr>

</xml_diff>